<commit_message>
Update Template - Malicious URL click was detected.docx
</commit_message>
<xml_diff>
--- a/Call logging Templates/Template - Malicious URL click was detected.docx
+++ b/Call logging Templates/Template - Malicious URL click was detected.docx
@@ -144,6 +144,11 @@
     </w:p>
     <w:p>
       <w:r>
+        <w:t xml:space="preserve">URL: </w:t>
+      </w:r>
+    </w:p>
+    <w:p>
+      <w:r>
         <w:t xml:space="preserve">Email subject: </w:t>
       </w:r>
     </w:p>
@@ -177,10 +182,7 @@
         <w:t>Perform a Full scan on the device</w:t>
       </w:r>
       <w:r>
-        <w:t xml:space="preserve"> </w:t>
-      </w:r>
-      <w:r>
-        <w:t>and removed malware if found</w:t>
+        <w:t xml:space="preserve"> and removed malware if found</w:t>
       </w:r>
     </w:p>
     <w:p>
@@ -195,18 +197,13 @@
     </w:p>
     <w:p>
       <w:r>
-        <w:t>R</w:t>
-      </w:r>
-      <w:r>
-        <w:t>emoved cached credentials</w:t>
-      </w:r>
-    </w:p>
-    <w:p>
-      <w:r>
-        <w:t>E</w:t>
-      </w:r>
-      <w:r>
-        <w:t>nsure MFA is configured with 2 methods</w:t>
+        <w:t>Removed cached credentials</w:t>
+      </w:r>
+    </w:p>
+    <w:p>
+      <w:r>
+        <w:lastRenderedPageBreak/>
+        <w:t>Ensure MFA is configured with 2 methods</w:t>
       </w:r>
     </w:p>
     <w:p/>

</xml_diff>